<commit_message>
Bilan de fon de journée
</commit_message>
<xml_diff>
--- a/Fiche de suivi.docx
+++ b/Fiche de suivi.docx
@@ -344,13 +344,7 @@
         <w:rPr>
           <w:lang w:val="fr-FR"/>
         </w:rPr>
-        <w:t xml:space="preserve"> + sources pour configurer le </w:t>
-      </w:r>
-      <w:r>
-        <w:rPr>
-          <w:lang w:val="fr-FR"/>
-        </w:rPr>
-        <w:t>DNS</w:t>
+        <w:t xml:space="preserve"> + sources pour configurer le DNS</w:t>
       </w:r>
     </w:p>
     <w:p>
@@ -525,40 +519,6 @@
     </w:p>
     <w:p>
       <w:pPr>
-        <w:rPr>
-          <w:lang w:val="fr-FR"/>
-        </w:rPr>
-      </w:pPr>
-    </w:p>
-    <w:p>
-      <w:pPr>
-        <w:rPr>
-          <w:lang w:val="fr-FR"/>
-        </w:rPr>
-      </w:pPr>
-    </w:p>
-    <w:p>
-      <w:pPr>
-        <w:rPr>
-          <w:lang w:val="fr-FR"/>
-        </w:rPr>
-      </w:pPr>
-    </w:p>
-    <w:p>
-      <w:pPr>
-        <w:rPr>
-          <w:lang w:val="fr-FR"/>
-        </w:rPr>
-      </w:pPr>
-      <w:r>
-        <w:rPr>
-          <w:lang w:val="fr-FR"/>
-        </w:rPr>
-        <w:t>Cédric:</w:t>
-      </w:r>
-    </w:p>
-    <w:p>
-      <w:pPr>
         <w:pStyle w:val="Paragraphedeliste"/>
         <w:numPr>
           <w:ilvl w:val="0"/>
@@ -572,7 +532,7 @@
         <w:rPr>
           <w:lang w:val="fr-FR"/>
         </w:rPr>
-        <w:t>Modification Visio</w:t>
+        <w:t>Installation et configuration du système de fichier</w:t>
       </w:r>
     </w:p>
     <w:p>
@@ -590,6 +550,69 @@
         <w:rPr>
           <w:lang w:val="fr-FR"/>
         </w:rPr>
+        <w:t>Début des recherches pour le script</w:t>
+      </w:r>
+    </w:p>
+    <w:p>
+      <w:pPr>
+        <w:rPr>
+          <w:lang w:val="fr-FR"/>
+        </w:rPr>
+      </w:pPr>
+    </w:p>
+    <w:p>
+      <w:pPr>
+        <w:rPr>
+          <w:lang w:val="fr-FR"/>
+        </w:rPr>
+      </w:pPr>
+    </w:p>
+    <w:p>
+      <w:pPr>
+        <w:rPr>
+          <w:lang w:val="fr-FR"/>
+        </w:rPr>
+      </w:pPr>
+      <w:r>
+        <w:rPr>
+          <w:lang w:val="fr-FR"/>
+        </w:rPr>
+        <w:t>Cédric:</w:t>
+      </w:r>
+    </w:p>
+    <w:p>
+      <w:pPr>
+        <w:pStyle w:val="Paragraphedeliste"/>
+        <w:numPr>
+          <w:ilvl w:val="0"/>
+          <w:numId w:val="5"/>
+        </w:numPr>
+        <w:rPr>
+          <w:lang w:val="fr-FR"/>
+        </w:rPr>
+      </w:pPr>
+      <w:r>
+        <w:rPr>
+          <w:lang w:val="fr-FR"/>
+        </w:rPr>
+        <w:t>Modification Visio</w:t>
+      </w:r>
+    </w:p>
+    <w:p>
+      <w:pPr>
+        <w:pStyle w:val="Paragraphedeliste"/>
+        <w:numPr>
+          <w:ilvl w:val="0"/>
+          <w:numId w:val="5"/>
+        </w:numPr>
+        <w:rPr>
+          <w:lang w:val="fr-FR"/>
+        </w:rPr>
+      </w:pPr>
+      <w:r>
+        <w:rPr>
+          <w:lang w:val="fr-FR"/>
+        </w:rPr>
         <w:t>Mise en place du Git</w:t>
       </w:r>
       <w:r>
@@ -597,58 +620,181 @@
           <w:lang w:val="fr-FR"/>
         </w:rPr>
         <w:t xml:space="preserve"> </w:t>
+      </w:r>
+    </w:p>
+    <w:p>
+      <w:pPr>
+        <w:pStyle w:val="Paragraphedeliste"/>
+        <w:numPr>
+          <w:ilvl w:val="0"/>
+          <w:numId w:val="5"/>
+        </w:numPr>
+        <w:rPr>
+          <w:lang w:val="fr-FR"/>
+        </w:rPr>
+      </w:pPr>
+      <w:r>
+        <w:rPr>
+          <w:lang w:val="fr-FR"/>
+        </w:rPr>
+        <w:t>Mise en place du serveur DNS ainsi que d’un tutoriel pour ce dernier</w:t>
+      </w:r>
+    </w:p>
+    <w:p>
+      <w:pPr>
+        <w:rPr>
+          <w:lang w:val="fr-FR"/>
+        </w:rPr>
+      </w:pPr>
+    </w:p>
+    <w:p>
+      <w:pPr>
+        <w:rPr>
+          <w:lang w:val="fr-FR"/>
+        </w:rPr>
+      </w:pPr>
+    </w:p>
+    <w:p>
+      <w:pPr>
+        <w:rPr>
+          <w:lang w:val="fr-FR"/>
+        </w:rPr>
+      </w:pPr>
+    </w:p>
+    <w:p>
+      <w:pPr>
+        <w:rPr>
+          <w:lang w:val="fr-FR"/>
+        </w:rPr>
+      </w:pPr>
+      <w:proofErr w:type="spellStart"/>
+      <w:r>
+        <w:rPr>
+          <w:lang w:val="fr-FR"/>
+        </w:rPr>
+        <w:t>Yvar</w:t>
+      </w:r>
+      <w:proofErr w:type="spellEnd"/>
+      <w:r>
+        <w:rPr>
+          <w:lang w:val="fr-FR"/>
+        </w:rPr>
+        <w:t>:</w:t>
+      </w:r>
+    </w:p>
+    <w:p>
+      <w:pPr>
+        <w:pStyle w:val="Paragraphedeliste"/>
+        <w:numPr>
+          <w:ilvl w:val="0"/>
+          <w:numId w:val="5"/>
+        </w:numPr>
+        <w:rPr>
+          <w:lang w:val="fr-FR"/>
+        </w:rPr>
+      </w:pPr>
+      <w:r>
+        <w:rPr>
+          <w:lang w:val="fr-FR"/>
+        </w:rPr>
+        <w:t>Programmation du script d’ajout de domaine (</w:t>
+      </w:r>
+      <w:r>
+        <w:rPr>
+          <w:rFonts w:ascii="Helvetica" w:hAnsi="Helvetica" w:cs="Helvetica"/>
+          <w:color w:val="4B4F56"/>
+          <w:sz w:val="18"/>
+          <w:szCs w:val="18"/>
+          <w:shd w:val="clear" w:color="auto" w:fill="F1F0F0"/>
+          <w:lang w:val="fr-FR"/>
+        </w:rPr>
+        <w:t xml:space="preserve">Pour l'instant, il </w:t>
+      </w:r>
+      <w:proofErr w:type="spellStart"/>
+      <w:r>
+        <w:rPr>
+          <w:rFonts w:ascii="Helvetica" w:hAnsi="Helvetica" w:cs="Helvetica"/>
+          <w:color w:val="4B4F56"/>
+          <w:sz w:val="18"/>
+          <w:szCs w:val="18"/>
+          <w:shd w:val="clear" w:color="auto" w:fill="F1F0F0"/>
+          <w:lang w:val="fr-FR"/>
+        </w:rPr>
+        <w:t>modifi</w:t>
+      </w:r>
+      <w:proofErr w:type="spellEnd"/>
+      <w:r>
+        <w:rPr>
+          <w:rFonts w:ascii="Helvetica" w:hAnsi="Helvetica" w:cs="Helvetica"/>
+          <w:color w:val="4B4F56"/>
+          <w:sz w:val="18"/>
+          <w:szCs w:val="18"/>
+          <w:shd w:val="clear" w:color="auto" w:fill="F1F0F0"/>
+          <w:lang w:val="fr-FR"/>
+        </w:rPr>
+        <w:t xml:space="preserve"> les </w:t>
+      </w:r>
+      <w:proofErr w:type="spellStart"/>
+      <w:r>
+        <w:rPr>
+          <w:rFonts w:ascii="Helvetica" w:hAnsi="Helvetica" w:cs="Helvetica"/>
+          <w:color w:val="4B4F56"/>
+          <w:sz w:val="18"/>
+          <w:szCs w:val="18"/>
+          <w:shd w:val="clear" w:color="auto" w:fill="F1F0F0"/>
+          <w:lang w:val="fr-FR"/>
+        </w:rPr>
+        <w:t>hotes</w:t>
+      </w:r>
+      <w:proofErr w:type="spellEnd"/>
+      <w:r>
+        <w:rPr>
+          <w:rFonts w:ascii="Helvetica" w:hAnsi="Helvetica" w:cs="Helvetica"/>
+          <w:color w:val="4B4F56"/>
+          <w:sz w:val="18"/>
+          <w:szCs w:val="18"/>
+          <w:shd w:val="clear" w:color="auto" w:fill="F1F0F0"/>
+          <w:lang w:val="fr-FR"/>
+        </w:rPr>
+        <w:t xml:space="preserve"> </w:t>
+      </w:r>
+      <w:proofErr w:type="spellStart"/>
+      <w:r>
+        <w:rPr>
+          <w:rFonts w:ascii="Helvetica" w:hAnsi="Helvetica" w:cs="Helvetica"/>
+          <w:color w:val="4B4F56"/>
+          <w:sz w:val="18"/>
+          <w:szCs w:val="18"/>
+          <w:shd w:val="clear" w:color="auto" w:fill="F1F0F0"/>
+          <w:lang w:val="fr-FR"/>
+        </w:rPr>
+        <w:t>virituels</w:t>
+      </w:r>
+      <w:proofErr w:type="spellEnd"/>
+      <w:r>
+        <w:rPr>
+          <w:rFonts w:ascii="Helvetica" w:hAnsi="Helvetica" w:cs="Helvetica"/>
+          <w:color w:val="4B4F56"/>
+          <w:sz w:val="18"/>
+          <w:szCs w:val="18"/>
+          <w:shd w:val="clear" w:color="auto" w:fill="F1F0F0"/>
+          <w:lang w:val="fr-FR"/>
+        </w:rPr>
+        <w:t xml:space="preserve"> et BIND</w:t>
+      </w:r>
+      <w:r>
+        <w:rPr>
+          <w:rFonts w:ascii="Helvetica" w:hAnsi="Helvetica" w:cs="Helvetica"/>
+          <w:color w:val="4B4F56"/>
+          <w:sz w:val="18"/>
+          <w:szCs w:val="18"/>
+          <w:shd w:val="clear" w:color="auto" w:fill="F1F0F0"/>
+          <w:lang w:val="fr-FR"/>
+        </w:rPr>
+        <w:t>)</w:t>
       </w:r>
       <w:bookmarkStart w:id="4" w:name="_GoBack"/>
       <w:bookmarkEnd w:id="4"/>
-    </w:p>
-    <w:p>
-      <w:pPr>
-        <w:rPr>
-          <w:lang w:val="fr-FR"/>
-        </w:rPr>
-      </w:pPr>
-    </w:p>
-    <w:p>
-      <w:pPr>
-        <w:rPr>
-          <w:lang w:val="fr-FR"/>
-        </w:rPr>
-      </w:pPr>
-    </w:p>
-    <w:p>
-      <w:pPr>
-        <w:rPr>
-          <w:lang w:val="fr-FR"/>
-        </w:rPr>
-      </w:pPr>
-    </w:p>
-    <w:p>
-      <w:pPr>
-        <w:rPr>
-          <w:lang w:val="fr-FR"/>
-        </w:rPr>
-      </w:pPr>
-      <w:proofErr w:type="spellStart"/>
-      <w:r>
-        <w:rPr>
-          <w:lang w:val="fr-FR"/>
-        </w:rPr>
-        <w:t>Yvar</w:t>
-      </w:r>
-      <w:proofErr w:type="spellEnd"/>
-      <w:r>
-        <w:rPr>
-          <w:lang w:val="fr-FR"/>
-        </w:rPr>
-        <w:t>:</w:t>
-      </w:r>
-    </w:p>
-    <w:p>
-      <w:pPr>
-        <w:rPr>
-          <w:lang w:val="fr-FR"/>
-        </w:rPr>
-      </w:pPr>
     </w:p>
     <w:p>
       <w:pPr>

</xml_diff>

<commit_message>
Mise à jour de la fiche de suivi
</commit_message>
<xml_diff>
--- a/Fiche de suivi.docx
+++ b/Fiche de suivi.docx
@@ -27,19 +27,11 @@
           <w:lang w:val="fr-FR"/>
         </w:rPr>
       </w:pPr>
-      <w:proofErr w:type="spellStart"/>
-      <w:r>
-        <w:rPr>
-          <w:lang w:val="fr-FR"/>
-        </w:rPr>
-        <w:t>Yvar</w:t>
-      </w:r>
-      <w:proofErr w:type="spellEnd"/>
-      <w:r>
-        <w:rPr>
-          <w:lang w:val="fr-FR"/>
-        </w:rPr>
-        <w:t xml:space="preserve"> Absent</w:t>
+      <w:r>
+        <w:rPr>
+          <w:lang w:val="fr-FR"/>
+        </w:rPr>
+        <w:t>Yvar Absent</w:t>
       </w:r>
     </w:p>
     <w:p>
@@ -78,13 +70,8 @@
         <w:ind w:hanging="360"/>
         <w:contextualSpacing/>
       </w:pPr>
-      <w:proofErr w:type="spellStart"/>
-      <w:r>
-        <w:t>Matrice</w:t>
-      </w:r>
-      <w:proofErr w:type="spellEnd"/>
-      <w:r>
-        <w:t xml:space="preserve"> RACI </w:t>
+      <w:r>
+        <w:t xml:space="preserve">Matrice RACI </w:t>
       </w:r>
     </w:p>
     <w:p/>
@@ -156,13 +143,8 @@
     <w:p/>
     <w:p/>
     <w:p>
-      <w:proofErr w:type="spellStart"/>
-      <w:r>
-        <w:t>Yvar</w:t>
-      </w:r>
-      <w:proofErr w:type="spellEnd"/>
-      <w:r>
-        <w:t xml:space="preserve">: </w:t>
+      <w:r>
+        <w:t xml:space="preserve">Yvar: </w:t>
       </w:r>
     </w:p>
     <w:p/>
@@ -182,33 +164,11 @@
       </w:pPr>
       <w:bookmarkStart w:id="1" w:name="_dev3godu3sfg" w:colFirst="0" w:colLast="0"/>
       <w:bookmarkEnd w:id="1"/>
-      <w:proofErr w:type="spellStart"/>
       <w:r>
         <w:rPr>
           <w:u w:val="single"/>
         </w:rPr>
-        <w:t>Réunion</w:t>
-      </w:r>
-      <w:proofErr w:type="spellEnd"/>
-      <w:r>
-        <w:rPr>
-          <w:u w:val="single"/>
-        </w:rPr>
-        <w:t xml:space="preserve"> </w:t>
-      </w:r>
-      <w:proofErr w:type="spellStart"/>
-      <w:r>
-        <w:rPr>
-          <w:u w:val="single"/>
-        </w:rPr>
-        <w:t>lundi</w:t>
-      </w:r>
-      <w:proofErr w:type="spellEnd"/>
-      <w:r>
-        <w:rPr>
-          <w:u w:val="single"/>
-        </w:rPr>
-        <w:t xml:space="preserve"> 05/12/2016:</w:t>
+        <w:t>Réunion lundi 05/12/2016:</w:t>
       </w:r>
     </w:p>
     <w:p/>
@@ -279,21 +239,8 @@
         <w:contextualSpacing/>
       </w:pPr>
       <w:r>
-        <w:t xml:space="preserve">Organisation / </w:t>
-      </w:r>
-      <w:proofErr w:type="spellStart"/>
-      <w:r>
-        <w:t>Répartition</w:t>
-      </w:r>
-      <w:proofErr w:type="spellEnd"/>
-      <w:r>
-        <w:t xml:space="preserve"> des </w:t>
-      </w:r>
-      <w:proofErr w:type="spellStart"/>
-      <w:r>
-        <w:t>tâches</w:t>
-      </w:r>
-      <w:proofErr w:type="spellEnd"/>
+        <w:t>Organisation / Répartition des tâches</w:t>
+      </w:r>
     </w:p>
     <w:p>
       <w:pPr>
@@ -330,59 +277,40 @@
         <w:rPr>
           <w:lang w:val="fr-FR"/>
         </w:rPr>
-        <w:t xml:space="preserve">Installation de la </w:t>
-      </w:r>
-      <w:proofErr w:type="spellStart"/>
-      <w:r>
-        <w:rPr>
-          <w:lang w:val="fr-FR"/>
-        </w:rPr>
-        <w:t>VM</w:t>
-      </w:r>
-      <w:proofErr w:type="spellEnd"/>
-      <w:r>
-        <w:rPr>
-          <w:lang w:val="fr-FR"/>
-        </w:rPr>
-        <w:t xml:space="preserve"> + sources pour configurer le DNS</w:t>
-      </w:r>
-    </w:p>
-    <w:p>
-      <w:pPr>
-        <w:rPr>
-          <w:lang w:val="fr-FR"/>
-        </w:rPr>
-      </w:pPr>
-    </w:p>
-    <w:p>
-      <w:pPr>
-        <w:rPr>
-          <w:lang w:val="fr-FR"/>
-        </w:rPr>
-      </w:pPr>
-    </w:p>
-    <w:p>
-      <w:pPr>
-        <w:rPr>
-          <w:lang w:val="fr-FR"/>
-        </w:rPr>
-      </w:pPr>
-    </w:p>
-    <w:p>
-      <w:pPr>
-        <w:rPr>
-          <w:lang w:val="fr-FR"/>
-        </w:rPr>
-      </w:pPr>
-    </w:p>
-    <w:p>
-      <w:proofErr w:type="spellStart"/>
-      <w:r>
-        <w:t>Yvar</w:t>
-      </w:r>
-      <w:proofErr w:type="spellEnd"/>
-      <w:r>
-        <w:t>:</w:t>
+        <w:t>Installation de la VM + sources pour configurer le DNS</w:t>
+      </w:r>
+    </w:p>
+    <w:p>
+      <w:pPr>
+        <w:rPr>
+          <w:lang w:val="fr-FR"/>
+        </w:rPr>
+      </w:pPr>
+    </w:p>
+    <w:p>
+      <w:pPr>
+        <w:rPr>
+          <w:lang w:val="fr-FR"/>
+        </w:rPr>
+      </w:pPr>
+    </w:p>
+    <w:p>
+      <w:pPr>
+        <w:rPr>
+          <w:lang w:val="fr-FR"/>
+        </w:rPr>
+      </w:pPr>
+    </w:p>
+    <w:p>
+      <w:pPr>
+        <w:rPr>
+          <w:lang w:val="fr-FR"/>
+        </w:rPr>
+      </w:pPr>
+    </w:p>
+    <w:p>
+      <w:r>
+        <w:t>Yvar:</w:t>
       </w:r>
     </w:p>
     <w:p/>
@@ -402,35 +330,7 @@
         <w:rPr>
           <w:lang w:val="fr-FR"/>
         </w:rPr>
-        <w:t xml:space="preserve">Première phase du script de création des entrées DNS: trouvé un script qui ajoute </w:t>
-      </w:r>
-      <w:proofErr w:type="gramStart"/>
-      <w:r>
-        <w:rPr>
-          <w:lang w:val="fr-FR"/>
-        </w:rPr>
-        <w:t>un</w:t>
-      </w:r>
-      <w:proofErr w:type="gramEnd"/>
-      <w:r>
-        <w:rPr>
-          <w:lang w:val="fr-FR"/>
-        </w:rPr>
-        <w:t xml:space="preserve"> entrée DNS dans </w:t>
-      </w:r>
-      <w:proofErr w:type="spellStart"/>
-      <w:r>
-        <w:rPr>
-          <w:lang w:val="fr-FR"/>
-        </w:rPr>
-        <w:t>BIND</w:t>
-      </w:r>
-      <w:proofErr w:type="spellEnd"/>
-      <w:r>
-        <w:rPr>
-          <w:lang w:val="fr-FR"/>
-        </w:rPr>
-        <w:t>.</w:t>
+        <w:t>Première phase du script de création des entrées DNS: trouvé un script qui ajoute un entrée DNS dans BIND.</w:t>
       </w:r>
     </w:p>
     <w:p>
@@ -445,20 +345,12 @@
           <w:lang w:val="fr-FR"/>
         </w:rPr>
       </w:pPr>
-      <w:proofErr w:type="spellStart"/>
       <w:r>
         <w:rPr>
           <w:lang w:val="fr-FR"/>
         </w:rPr>
         <w:lastRenderedPageBreak/>
-        <w:t>POC</w:t>
-      </w:r>
-      <w:proofErr w:type="spellEnd"/>
-      <w:r>
-        <w:rPr>
-          <w:lang w:val="fr-FR"/>
-        </w:rPr>
-        <w:t xml:space="preserve"> du script 1 : copier des dossiers si un fichier existe dedans</w:t>
+        <w:t>POC du script 1 : copier des dossiers si un fichier existe dedans</w:t>
       </w:r>
     </w:p>
     <w:p>
@@ -667,19 +559,11 @@
           <w:lang w:val="fr-FR"/>
         </w:rPr>
       </w:pPr>
-      <w:proofErr w:type="spellStart"/>
-      <w:r>
-        <w:rPr>
-          <w:lang w:val="fr-FR"/>
-        </w:rPr>
-        <w:t>Yvar</w:t>
-      </w:r>
-      <w:proofErr w:type="spellEnd"/>
-      <w:r>
-        <w:rPr>
-          <w:lang w:val="fr-FR"/>
-        </w:rPr>
-        <w:t>:</w:t>
+      <w:r>
+        <w:rPr>
+          <w:lang w:val="fr-FR"/>
+        </w:rPr>
+        <w:t>Yvar:</w:t>
       </w:r>
     </w:p>
     <w:p>
@@ -708,9 +592,8 @@
           <w:shd w:val="clear" w:color="auto" w:fill="F1F0F0"/>
           <w:lang w:val="fr-FR"/>
         </w:rPr>
-        <w:t xml:space="preserve">Pour l'instant, il </w:t>
-      </w:r>
-      <w:proofErr w:type="spellStart"/>
+        <w:t>Pour l'instant, il modifi les hotes virituels et BIND</w:t>
+      </w:r>
       <w:r>
         <w:rPr>
           <w:rFonts w:ascii="Helvetica" w:hAnsi="Helvetica" w:cs="Helvetica"/>
@@ -720,81 +603,8 @@
           <w:shd w:val="clear" w:color="auto" w:fill="F1F0F0"/>
           <w:lang w:val="fr-FR"/>
         </w:rPr>
-        <w:t>modifi</w:t>
-      </w:r>
-      <w:proofErr w:type="spellEnd"/>
-      <w:r>
-        <w:rPr>
-          <w:rFonts w:ascii="Helvetica" w:hAnsi="Helvetica" w:cs="Helvetica"/>
-          <w:color w:val="4B4F56"/>
-          <w:sz w:val="18"/>
-          <w:szCs w:val="18"/>
-          <w:shd w:val="clear" w:color="auto" w:fill="F1F0F0"/>
-          <w:lang w:val="fr-FR"/>
-        </w:rPr>
-        <w:t xml:space="preserve"> les </w:t>
-      </w:r>
-      <w:proofErr w:type="spellStart"/>
-      <w:r>
-        <w:rPr>
-          <w:rFonts w:ascii="Helvetica" w:hAnsi="Helvetica" w:cs="Helvetica"/>
-          <w:color w:val="4B4F56"/>
-          <w:sz w:val="18"/>
-          <w:szCs w:val="18"/>
-          <w:shd w:val="clear" w:color="auto" w:fill="F1F0F0"/>
-          <w:lang w:val="fr-FR"/>
-        </w:rPr>
-        <w:t>hotes</w:t>
-      </w:r>
-      <w:proofErr w:type="spellEnd"/>
-      <w:r>
-        <w:rPr>
-          <w:rFonts w:ascii="Helvetica" w:hAnsi="Helvetica" w:cs="Helvetica"/>
-          <w:color w:val="4B4F56"/>
-          <w:sz w:val="18"/>
-          <w:szCs w:val="18"/>
-          <w:shd w:val="clear" w:color="auto" w:fill="F1F0F0"/>
-          <w:lang w:val="fr-FR"/>
-        </w:rPr>
-        <w:t xml:space="preserve"> </w:t>
-      </w:r>
-      <w:proofErr w:type="spellStart"/>
-      <w:r>
-        <w:rPr>
-          <w:rFonts w:ascii="Helvetica" w:hAnsi="Helvetica" w:cs="Helvetica"/>
-          <w:color w:val="4B4F56"/>
-          <w:sz w:val="18"/>
-          <w:szCs w:val="18"/>
-          <w:shd w:val="clear" w:color="auto" w:fill="F1F0F0"/>
-          <w:lang w:val="fr-FR"/>
-        </w:rPr>
-        <w:t>virituels</w:t>
-      </w:r>
-      <w:proofErr w:type="spellEnd"/>
-      <w:r>
-        <w:rPr>
-          <w:rFonts w:ascii="Helvetica" w:hAnsi="Helvetica" w:cs="Helvetica"/>
-          <w:color w:val="4B4F56"/>
-          <w:sz w:val="18"/>
-          <w:szCs w:val="18"/>
-          <w:shd w:val="clear" w:color="auto" w:fill="F1F0F0"/>
-          <w:lang w:val="fr-FR"/>
-        </w:rPr>
-        <w:t xml:space="preserve"> et BIND</w:t>
-      </w:r>
-      <w:r>
-        <w:rPr>
-          <w:rFonts w:ascii="Helvetica" w:hAnsi="Helvetica" w:cs="Helvetica"/>
-          <w:color w:val="4B4F56"/>
-          <w:sz w:val="18"/>
-          <w:szCs w:val="18"/>
-          <w:shd w:val="clear" w:color="auto" w:fill="F1F0F0"/>
-          <w:lang w:val="fr-FR"/>
-        </w:rPr>
         <w:t>)</w:t>
       </w:r>
-      <w:bookmarkStart w:id="4" w:name="_GoBack"/>
-      <w:bookmarkEnd w:id="4"/>
     </w:p>
     <w:p>
       <w:pPr>
@@ -811,124 +621,129 @@
           <w:lang w:val="fr-FR"/>
         </w:rPr>
       </w:pPr>
-      <w:bookmarkStart w:id="5" w:name="_89np22bybwde" w:colFirst="0" w:colLast="0"/>
+      <w:bookmarkStart w:id="4" w:name="_89np22bybwde" w:colFirst="0" w:colLast="0"/>
+      <w:bookmarkEnd w:id="4"/>
+      <w:r>
+        <w:rPr>
+          <w:u w:val="single"/>
+          <w:lang w:val="fr-FR"/>
+        </w:rPr>
+        <w:t>Réunion mercredi 07/12/2016:</w:t>
+      </w:r>
+    </w:p>
+    <w:p>
+      <w:pPr>
+        <w:rPr>
+          <w:lang w:val="fr-FR"/>
+        </w:rPr>
+      </w:pPr>
+    </w:p>
+    <w:p>
+      <w:pPr>
+        <w:rPr>
+          <w:lang w:val="fr-FR"/>
+        </w:rPr>
+      </w:pPr>
+    </w:p>
+    <w:p>
+      <w:pPr>
+        <w:rPr>
+          <w:lang w:val="fr-FR"/>
+        </w:rPr>
+      </w:pPr>
+      <w:r>
+        <w:rPr>
+          <w:lang w:val="fr-FR"/>
+        </w:rPr>
+        <w:t>Lucas:</w:t>
+      </w:r>
+    </w:p>
+    <w:p>
+      <w:pPr>
+        <w:rPr>
+          <w:lang w:val="fr-FR"/>
+        </w:rPr>
+      </w:pPr>
+    </w:p>
+    <w:p>
+      <w:pPr>
+        <w:rPr>
+          <w:lang w:val="fr-FR"/>
+        </w:rPr>
+      </w:pPr>
+    </w:p>
+    <w:p>
+      <w:pPr>
+        <w:rPr>
+          <w:lang w:val="fr-FR"/>
+        </w:rPr>
+      </w:pPr>
+    </w:p>
+    <w:p>
+      <w:pPr>
+        <w:rPr>
+          <w:lang w:val="fr-FR"/>
+        </w:rPr>
+      </w:pPr>
+      <w:r>
+        <w:rPr>
+          <w:lang w:val="fr-FR"/>
+        </w:rPr>
+        <w:t>Cédric:</w:t>
+      </w:r>
+    </w:p>
+    <w:p>
+      <w:pPr>
+        <w:rPr>
+          <w:lang w:val="fr-FR"/>
+        </w:rPr>
+      </w:pPr>
+    </w:p>
+    <w:p>
+      <w:pPr>
+        <w:pStyle w:val="Paragraphedeliste"/>
+        <w:numPr>
+          <w:ilvl w:val="0"/>
+          <w:numId w:val="5"/>
+        </w:numPr>
+        <w:rPr>
+          <w:lang w:val="fr-FR"/>
+        </w:rPr>
+      </w:pPr>
+      <w:r>
+        <w:rPr>
+          <w:lang w:val="fr-FR"/>
+        </w:rPr>
+        <w:t>Installation et configuration du serveur web (Apache)</w:t>
+      </w:r>
+      <w:bookmarkStart w:id="5" w:name="_GoBack"/>
       <w:bookmarkEnd w:id="5"/>
-      <w:r>
-        <w:rPr>
-          <w:u w:val="single"/>
-          <w:lang w:val="fr-FR"/>
-        </w:rPr>
-        <w:t>Réunion mercredi 07/12/2016:</w:t>
-      </w:r>
-    </w:p>
-    <w:p>
-      <w:pPr>
-        <w:rPr>
-          <w:lang w:val="fr-FR"/>
-        </w:rPr>
-      </w:pPr>
-    </w:p>
-    <w:p>
-      <w:pPr>
-        <w:rPr>
-          <w:lang w:val="fr-FR"/>
-        </w:rPr>
-      </w:pPr>
-    </w:p>
-    <w:p>
-      <w:pPr>
-        <w:rPr>
-          <w:lang w:val="fr-FR"/>
-        </w:rPr>
-      </w:pPr>
-      <w:r>
-        <w:rPr>
-          <w:lang w:val="fr-FR"/>
-        </w:rPr>
-        <w:t>Lucas:</w:t>
-      </w:r>
-    </w:p>
-    <w:p>
-      <w:pPr>
-        <w:rPr>
-          <w:lang w:val="fr-FR"/>
-        </w:rPr>
-      </w:pPr>
-    </w:p>
-    <w:p>
-      <w:pPr>
-        <w:rPr>
-          <w:lang w:val="fr-FR"/>
-        </w:rPr>
-      </w:pPr>
-    </w:p>
-    <w:p>
-      <w:pPr>
-        <w:rPr>
-          <w:lang w:val="fr-FR"/>
-        </w:rPr>
-      </w:pPr>
-    </w:p>
-    <w:p>
-      <w:pPr>
-        <w:rPr>
-          <w:lang w:val="fr-FR"/>
-        </w:rPr>
-      </w:pPr>
-      <w:r>
-        <w:rPr>
-          <w:lang w:val="fr-FR"/>
-        </w:rPr>
-        <w:t>Cédric:</w:t>
-      </w:r>
-    </w:p>
-    <w:p>
-      <w:pPr>
-        <w:rPr>
-          <w:lang w:val="fr-FR"/>
-        </w:rPr>
-      </w:pPr>
-    </w:p>
-    <w:p>
-      <w:pPr>
-        <w:rPr>
-          <w:lang w:val="fr-FR"/>
-        </w:rPr>
-      </w:pPr>
-    </w:p>
-    <w:p>
-      <w:pPr>
-        <w:rPr>
-          <w:lang w:val="fr-FR"/>
-        </w:rPr>
-      </w:pPr>
-    </w:p>
-    <w:p>
-      <w:pPr>
-        <w:rPr>
-          <w:lang w:val="fr-FR"/>
-        </w:rPr>
-      </w:pPr>
-    </w:p>
-    <w:p>
-      <w:pPr>
-        <w:rPr>
-          <w:lang w:val="fr-FR"/>
-        </w:rPr>
-      </w:pPr>
-      <w:proofErr w:type="spellStart"/>
-      <w:r>
-        <w:rPr>
-          <w:lang w:val="fr-FR"/>
-        </w:rPr>
-        <w:t>Yvar</w:t>
-      </w:r>
-      <w:proofErr w:type="spellEnd"/>
-      <w:r>
-        <w:rPr>
-          <w:lang w:val="fr-FR"/>
-        </w:rPr>
-        <w:t>:</w:t>
+    </w:p>
+    <w:p>
+      <w:pPr>
+        <w:rPr>
+          <w:lang w:val="fr-FR"/>
+        </w:rPr>
+      </w:pPr>
+    </w:p>
+    <w:p>
+      <w:pPr>
+        <w:rPr>
+          <w:lang w:val="fr-FR"/>
+        </w:rPr>
+      </w:pPr>
+    </w:p>
+    <w:p>
+      <w:pPr>
+        <w:rPr>
+          <w:lang w:val="fr-FR"/>
+        </w:rPr>
+      </w:pPr>
+      <w:r>
+        <w:rPr>
+          <w:lang w:val="fr-FR"/>
+        </w:rPr>
+        <w:t>Yvar:</w:t>
       </w:r>
     </w:p>
     <w:p>
@@ -1051,19 +866,11 @@
           <w:lang w:val="fr-FR"/>
         </w:rPr>
       </w:pPr>
-      <w:proofErr w:type="spellStart"/>
-      <w:r>
-        <w:rPr>
-          <w:lang w:val="fr-FR"/>
-        </w:rPr>
-        <w:t>Yvar</w:t>
-      </w:r>
-      <w:proofErr w:type="spellEnd"/>
-      <w:r>
-        <w:rPr>
-          <w:lang w:val="fr-FR"/>
-        </w:rPr>
-        <w:t>:</w:t>
+      <w:r>
+        <w:rPr>
+          <w:lang w:val="fr-FR"/>
+        </w:rPr>
+        <w:t>Yvar:</w:t>
       </w:r>
     </w:p>
     <w:p>
@@ -1282,23 +1089,7 @@
           <w:u w:val="single"/>
           <w:lang w:val="fr-FR"/>
         </w:rPr>
-        <w:t xml:space="preserve">Bilan </w:t>
-      </w:r>
-      <w:proofErr w:type="spellStart"/>
-      <w:r>
-        <w:rPr>
-          <w:u w:val="single"/>
-          <w:lang w:val="fr-FR"/>
-        </w:rPr>
-        <w:t>Yvar</w:t>
-      </w:r>
-      <w:proofErr w:type="spellEnd"/>
-      <w:r>
-        <w:rPr>
-          <w:u w:val="single"/>
-          <w:lang w:val="fr-FR"/>
-        </w:rPr>
-        <w:t>:</w:t>
+        <w:t>Bilan Yvar:</w:t>
       </w:r>
     </w:p>
     <w:p>

</xml_diff>

<commit_message>
mise a jour de la fiche de suivit ( ma partie)
</commit_message>
<xml_diff>
--- a/Fiche de suivi.docx
+++ b/Fiche de suivi.docx
@@ -657,6 +657,32 @@
         </w:rPr>
         <w:t>Lucas:</w:t>
       </w:r>
+      <w:r>
+        <w:rPr>
+          <w:lang w:val="fr-FR"/>
+        </w:rPr>
+        <w:tab/>
+      </w:r>
+      <w:r>
+        <w:rPr>
+          <w:lang w:val="fr-FR"/>
+        </w:rPr>
+        <w:tab/>
+      </w:r>
+      <w:bookmarkStart w:id="5" w:name="_GoBack"/>
+      <w:bookmarkEnd w:id="5"/>
+      <w:r>
+        <w:rPr>
+          <w:lang w:val="fr-FR"/>
+        </w:rPr>
+        <w:t xml:space="preserve"> -création du script Centraliser et sauvegarder </w:t>
+      </w:r>
+      <w:r>
+        <w:rPr>
+          <w:lang w:val="fr-FR"/>
+        </w:rPr>
+        <w:t>l'historique des sites réalisés</w:t>
+      </w:r>
     </w:p>
     <w:p>
       <w:pPr>
@@ -716,8 +742,6 @@
         </w:rPr>
         <w:t>Installation et configuration du serveur web (Apache)</w:t>
       </w:r>
-      <w:bookmarkStart w:id="5" w:name="_GoBack"/>
-      <w:bookmarkEnd w:id="5"/>
     </w:p>
     <w:p>
       <w:pPr>
@@ -1139,7 +1163,7 @@
 
 <file path=word/numbering.xml><?xml version="1.0" encoding="utf-8"?>
 <w:numbering xmlns:wpc="http://schemas.microsoft.com/office/word/2010/wordprocessingCanvas" xmlns:mc="http://schemas.openxmlformats.org/markup-compatibility/2006" xmlns:o="urn:schemas-microsoft-com:office:office" xmlns:r="http://schemas.openxmlformats.org/officeDocument/2006/relationships" xmlns:m="http://schemas.openxmlformats.org/officeDocument/2006/math" xmlns:v="urn:schemas-microsoft-com:vml" xmlns:wp14="http://schemas.microsoft.com/office/word/2010/wordprocessingDrawing" xmlns:wp="http://schemas.openxmlformats.org/drawingml/2006/wordprocessingDrawing" xmlns:w10="urn:schemas-microsoft-com:office:word" xmlns:w="http://schemas.openxmlformats.org/wordprocessingml/2006/main" xmlns:w14="http://schemas.microsoft.com/office/word/2010/wordml" xmlns:w15="http://schemas.microsoft.com/office/word/2012/wordml" xmlns:wpg="http://schemas.microsoft.com/office/word/2010/wordprocessingGroup" xmlns:wpi="http://schemas.microsoft.com/office/word/2010/wordprocessingInk" xmlns:wne="http://schemas.microsoft.com/office/word/2006/wordml" xmlns:wps="http://schemas.microsoft.com/office/word/2010/wordprocessingShape" mc:Ignorable="w14 w15 wp14">
-  <w:abstractNum w:abstractNumId="0">
+  <w:abstractNum w:abstractNumId="0" w15:restartNumberingAfterBreak="0">
     <w:nsid w:val="387C2145"/>
     <w:multiLevelType w:val="multilevel"/>
     <w:tmpl w:val="F4E80144"/>
@@ -1252,7 +1276,7 @@
       </w:rPr>
     </w:lvl>
   </w:abstractNum>
-  <w:abstractNum w:abstractNumId="1">
+  <w:abstractNum w:abstractNumId="1" w15:restartNumberingAfterBreak="0">
     <w:nsid w:val="3C8049A1"/>
     <w:multiLevelType w:val="multilevel"/>
     <w:tmpl w:val="C8E8F132"/>
@@ -1365,7 +1389,7 @@
       </w:rPr>
     </w:lvl>
   </w:abstractNum>
-  <w:abstractNum w:abstractNumId="2">
+  <w:abstractNum w:abstractNumId="2" w15:restartNumberingAfterBreak="0">
     <w:nsid w:val="47C76543"/>
     <w:multiLevelType w:val="multilevel"/>
     <w:tmpl w:val="295AC516"/>
@@ -1478,7 +1502,7 @@
       </w:rPr>
     </w:lvl>
   </w:abstractNum>
-  <w:abstractNum w:abstractNumId="3">
+  <w:abstractNum w:abstractNumId="3" w15:restartNumberingAfterBreak="0">
     <w:nsid w:val="5E691DF9"/>
     <w:multiLevelType w:val="multilevel"/>
     <w:tmpl w:val="14567540"/>
@@ -1591,7 +1615,7 @@
       </w:rPr>
     </w:lvl>
   </w:abstractNum>
-  <w:abstractNum w:abstractNumId="4">
+  <w:abstractNum w:abstractNumId="4" w15:restartNumberingAfterBreak="0">
     <w:nsid w:val="60741C82"/>
     <w:multiLevelType w:val="multilevel"/>
     <w:tmpl w:val="C40C8534"/>

</xml_diff>

<commit_message>
Bilan de fin de journée
</commit_message>
<xml_diff>
--- a/Fiche de suivi.docx
+++ b/Fiche de suivi.docx
@@ -27,11 +27,19 @@
           <w:lang w:val="fr-FR"/>
         </w:rPr>
       </w:pPr>
-      <w:r>
-        <w:rPr>
-          <w:lang w:val="fr-FR"/>
-        </w:rPr>
-        <w:t>Yvar Absent</w:t>
+      <w:proofErr w:type="spellStart"/>
+      <w:r>
+        <w:rPr>
+          <w:lang w:val="fr-FR"/>
+        </w:rPr>
+        <w:t>Yvar</w:t>
+      </w:r>
+      <w:proofErr w:type="spellEnd"/>
+      <w:r>
+        <w:rPr>
+          <w:lang w:val="fr-FR"/>
+        </w:rPr>
+        <w:t xml:space="preserve"> Absent</w:t>
       </w:r>
     </w:p>
     <w:p>
@@ -70,8 +78,13 @@
         <w:ind w:hanging="360"/>
         <w:contextualSpacing/>
       </w:pPr>
-      <w:r>
-        <w:t xml:space="preserve">Matrice RACI </w:t>
+      <w:proofErr w:type="spellStart"/>
+      <w:r>
+        <w:t>Matrice</w:t>
+      </w:r>
+      <w:proofErr w:type="spellEnd"/>
+      <w:r>
+        <w:t xml:space="preserve"> RACI </w:t>
       </w:r>
     </w:p>
     <w:p/>
@@ -143,8 +156,13 @@
     <w:p/>
     <w:p/>
     <w:p>
-      <w:r>
-        <w:t xml:space="preserve">Yvar: </w:t>
+      <w:proofErr w:type="spellStart"/>
+      <w:r>
+        <w:t>Yvar</w:t>
+      </w:r>
+      <w:proofErr w:type="spellEnd"/>
+      <w:r>
+        <w:t xml:space="preserve">: </w:t>
       </w:r>
     </w:p>
     <w:p/>
@@ -164,11 +182,33 @@
       </w:pPr>
       <w:bookmarkStart w:id="1" w:name="_dev3godu3sfg" w:colFirst="0" w:colLast="0"/>
       <w:bookmarkEnd w:id="1"/>
+      <w:proofErr w:type="spellStart"/>
       <w:r>
         <w:rPr>
           <w:u w:val="single"/>
         </w:rPr>
-        <w:t>Réunion lundi 05/12/2016:</w:t>
+        <w:t>Réunion</w:t>
+      </w:r>
+      <w:proofErr w:type="spellEnd"/>
+      <w:r>
+        <w:rPr>
+          <w:u w:val="single"/>
+        </w:rPr>
+        <w:t xml:space="preserve"> </w:t>
+      </w:r>
+      <w:proofErr w:type="spellStart"/>
+      <w:r>
+        <w:rPr>
+          <w:u w:val="single"/>
+        </w:rPr>
+        <w:t>lundi</w:t>
+      </w:r>
+      <w:proofErr w:type="spellEnd"/>
+      <w:r>
+        <w:rPr>
+          <w:u w:val="single"/>
+        </w:rPr>
+        <w:t xml:space="preserve"> 05/12/2016:</w:t>
       </w:r>
     </w:p>
     <w:p/>
@@ -239,8 +279,21 @@
         <w:contextualSpacing/>
       </w:pPr>
       <w:r>
-        <w:t>Organisation / Répartition des tâches</w:t>
-      </w:r>
+        <w:t xml:space="preserve">Organisation / </w:t>
+      </w:r>
+      <w:proofErr w:type="spellStart"/>
+      <w:r>
+        <w:t>Répartition</w:t>
+      </w:r>
+      <w:proofErr w:type="spellEnd"/>
+      <w:r>
+        <w:t xml:space="preserve"> des </w:t>
+      </w:r>
+      <w:proofErr w:type="spellStart"/>
+      <w:r>
+        <w:t>tâches</w:t>
+      </w:r>
+      <w:proofErr w:type="spellEnd"/>
     </w:p>
     <w:p>
       <w:pPr>
@@ -277,40 +330,59 @@
         <w:rPr>
           <w:lang w:val="fr-FR"/>
         </w:rPr>
-        <w:t>Installation de la VM + sources pour configurer le DNS</w:t>
-      </w:r>
-    </w:p>
-    <w:p>
-      <w:pPr>
-        <w:rPr>
-          <w:lang w:val="fr-FR"/>
-        </w:rPr>
-      </w:pPr>
-    </w:p>
-    <w:p>
-      <w:pPr>
-        <w:rPr>
-          <w:lang w:val="fr-FR"/>
-        </w:rPr>
-      </w:pPr>
-    </w:p>
-    <w:p>
-      <w:pPr>
-        <w:rPr>
-          <w:lang w:val="fr-FR"/>
-        </w:rPr>
-      </w:pPr>
-    </w:p>
-    <w:p>
-      <w:pPr>
-        <w:rPr>
-          <w:lang w:val="fr-FR"/>
-        </w:rPr>
-      </w:pPr>
-    </w:p>
-    <w:p>
-      <w:r>
-        <w:t>Yvar:</w:t>
+        <w:t xml:space="preserve">Installation de la </w:t>
+      </w:r>
+      <w:proofErr w:type="spellStart"/>
+      <w:r>
+        <w:rPr>
+          <w:lang w:val="fr-FR"/>
+        </w:rPr>
+        <w:t>VM</w:t>
+      </w:r>
+      <w:proofErr w:type="spellEnd"/>
+      <w:r>
+        <w:rPr>
+          <w:lang w:val="fr-FR"/>
+        </w:rPr>
+        <w:t xml:space="preserve"> + sources pour configurer le DNS</w:t>
+      </w:r>
+    </w:p>
+    <w:p>
+      <w:pPr>
+        <w:rPr>
+          <w:lang w:val="fr-FR"/>
+        </w:rPr>
+      </w:pPr>
+    </w:p>
+    <w:p>
+      <w:pPr>
+        <w:rPr>
+          <w:lang w:val="fr-FR"/>
+        </w:rPr>
+      </w:pPr>
+    </w:p>
+    <w:p>
+      <w:pPr>
+        <w:rPr>
+          <w:lang w:val="fr-FR"/>
+        </w:rPr>
+      </w:pPr>
+    </w:p>
+    <w:p>
+      <w:pPr>
+        <w:rPr>
+          <w:lang w:val="fr-FR"/>
+        </w:rPr>
+      </w:pPr>
+    </w:p>
+    <w:p>
+      <w:proofErr w:type="spellStart"/>
+      <w:r>
+        <w:t>Yvar</w:t>
+      </w:r>
+      <w:proofErr w:type="spellEnd"/>
+      <w:r>
+        <w:t>:</w:t>
       </w:r>
     </w:p>
     <w:p/>
@@ -330,7 +402,35 @@
         <w:rPr>
           <w:lang w:val="fr-FR"/>
         </w:rPr>
-        <w:t>Première phase du script de création des entrées DNS: trouvé un script qui ajoute un entrée DNS dans BIND.</w:t>
+        <w:t xml:space="preserve">Première phase du script de création des entrées DNS: trouvé un script qui ajoute </w:t>
+      </w:r>
+      <w:proofErr w:type="gramStart"/>
+      <w:r>
+        <w:rPr>
+          <w:lang w:val="fr-FR"/>
+        </w:rPr>
+        <w:t>un</w:t>
+      </w:r>
+      <w:proofErr w:type="gramEnd"/>
+      <w:r>
+        <w:rPr>
+          <w:lang w:val="fr-FR"/>
+        </w:rPr>
+        <w:t xml:space="preserve"> entrée DNS dans </w:t>
+      </w:r>
+      <w:proofErr w:type="spellStart"/>
+      <w:r>
+        <w:rPr>
+          <w:lang w:val="fr-FR"/>
+        </w:rPr>
+        <w:t>BIND</w:t>
+      </w:r>
+      <w:proofErr w:type="spellEnd"/>
+      <w:r>
+        <w:rPr>
+          <w:lang w:val="fr-FR"/>
+        </w:rPr>
+        <w:t>.</w:t>
       </w:r>
     </w:p>
     <w:p>
@@ -345,12 +445,20 @@
           <w:lang w:val="fr-FR"/>
         </w:rPr>
       </w:pPr>
+      <w:proofErr w:type="spellStart"/>
       <w:r>
         <w:rPr>
           <w:lang w:val="fr-FR"/>
         </w:rPr>
         <w:lastRenderedPageBreak/>
-        <w:t>POC du script 1 : copier des dossiers si un fichier existe dedans</w:t>
+        <w:t>POC</w:t>
+      </w:r>
+      <w:proofErr w:type="spellEnd"/>
+      <w:r>
+        <w:rPr>
+          <w:lang w:val="fr-FR"/>
+        </w:rPr>
+        <w:t xml:space="preserve"> du script 1 : copier des dossiers si un fichier existe dedans</w:t>
       </w:r>
     </w:p>
     <w:p>
@@ -559,11 +667,19 @@
           <w:lang w:val="fr-FR"/>
         </w:rPr>
       </w:pPr>
-      <w:r>
-        <w:rPr>
-          <w:lang w:val="fr-FR"/>
-        </w:rPr>
-        <w:t>Yvar:</w:t>
+      <w:proofErr w:type="spellStart"/>
+      <w:r>
+        <w:rPr>
+          <w:lang w:val="fr-FR"/>
+        </w:rPr>
+        <w:t>Yvar</w:t>
+      </w:r>
+      <w:proofErr w:type="spellEnd"/>
+      <w:r>
+        <w:rPr>
+          <w:lang w:val="fr-FR"/>
+        </w:rPr>
+        <w:t>:</w:t>
       </w:r>
     </w:p>
     <w:p>
@@ -592,8 +708,9 @@
           <w:shd w:val="clear" w:color="auto" w:fill="F1F0F0"/>
           <w:lang w:val="fr-FR"/>
         </w:rPr>
-        <w:t>Pour l'instant, il modifi les hotes virituels et BIND</w:t>
-      </w:r>
+        <w:t xml:space="preserve">Pour l'instant, il </w:t>
+      </w:r>
+      <w:proofErr w:type="spellStart"/>
       <w:r>
         <w:rPr>
           <w:rFonts w:ascii="Helvetica" w:hAnsi="Helvetica" w:cs="Helvetica"/>
@@ -603,6 +720,90 @@
           <w:shd w:val="clear" w:color="auto" w:fill="F1F0F0"/>
           <w:lang w:val="fr-FR"/>
         </w:rPr>
+        <w:t>modifi</w:t>
+      </w:r>
+      <w:proofErr w:type="spellEnd"/>
+      <w:r>
+        <w:rPr>
+          <w:rFonts w:ascii="Helvetica" w:hAnsi="Helvetica" w:cs="Helvetica"/>
+          <w:color w:val="4B4F56"/>
+          <w:sz w:val="18"/>
+          <w:szCs w:val="18"/>
+          <w:shd w:val="clear" w:color="auto" w:fill="F1F0F0"/>
+          <w:lang w:val="fr-FR"/>
+        </w:rPr>
+        <w:t xml:space="preserve"> les </w:t>
+      </w:r>
+      <w:proofErr w:type="spellStart"/>
+      <w:r>
+        <w:rPr>
+          <w:rFonts w:ascii="Helvetica" w:hAnsi="Helvetica" w:cs="Helvetica"/>
+          <w:color w:val="4B4F56"/>
+          <w:sz w:val="18"/>
+          <w:szCs w:val="18"/>
+          <w:shd w:val="clear" w:color="auto" w:fill="F1F0F0"/>
+          <w:lang w:val="fr-FR"/>
+        </w:rPr>
+        <w:t>hotes</w:t>
+      </w:r>
+      <w:proofErr w:type="spellEnd"/>
+      <w:r>
+        <w:rPr>
+          <w:rFonts w:ascii="Helvetica" w:hAnsi="Helvetica" w:cs="Helvetica"/>
+          <w:color w:val="4B4F56"/>
+          <w:sz w:val="18"/>
+          <w:szCs w:val="18"/>
+          <w:shd w:val="clear" w:color="auto" w:fill="F1F0F0"/>
+          <w:lang w:val="fr-FR"/>
+        </w:rPr>
+        <w:t xml:space="preserve"> </w:t>
+      </w:r>
+      <w:proofErr w:type="spellStart"/>
+      <w:r>
+        <w:rPr>
+          <w:rFonts w:ascii="Helvetica" w:hAnsi="Helvetica" w:cs="Helvetica"/>
+          <w:color w:val="4B4F56"/>
+          <w:sz w:val="18"/>
+          <w:szCs w:val="18"/>
+          <w:shd w:val="clear" w:color="auto" w:fill="F1F0F0"/>
+          <w:lang w:val="fr-FR"/>
+        </w:rPr>
+        <w:t>virituels</w:t>
+      </w:r>
+      <w:proofErr w:type="spellEnd"/>
+      <w:r>
+        <w:rPr>
+          <w:rFonts w:ascii="Helvetica" w:hAnsi="Helvetica" w:cs="Helvetica"/>
+          <w:color w:val="4B4F56"/>
+          <w:sz w:val="18"/>
+          <w:szCs w:val="18"/>
+          <w:shd w:val="clear" w:color="auto" w:fill="F1F0F0"/>
+          <w:lang w:val="fr-FR"/>
+        </w:rPr>
+        <w:t xml:space="preserve"> et </w:t>
+      </w:r>
+      <w:proofErr w:type="spellStart"/>
+      <w:r>
+        <w:rPr>
+          <w:rFonts w:ascii="Helvetica" w:hAnsi="Helvetica" w:cs="Helvetica"/>
+          <w:color w:val="4B4F56"/>
+          <w:sz w:val="18"/>
+          <w:szCs w:val="18"/>
+          <w:shd w:val="clear" w:color="auto" w:fill="F1F0F0"/>
+          <w:lang w:val="fr-FR"/>
+        </w:rPr>
+        <w:t>BIND</w:t>
+      </w:r>
+      <w:proofErr w:type="spellEnd"/>
+      <w:r>
+        <w:rPr>
+          <w:rFonts w:ascii="Helvetica" w:hAnsi="Helvetica" w:cs="Helvetica"/>
+          <w:color w:val="4B4F56"/>
+          <w:sz w:val="18"/>
+          <w:szCs w:val="18"/>
+          <w:shd w:val="clear" w:color="auto" w:fill="F1F0F0"/>
+          <w:lang w:val="fr-FR"/>
+        </w:rPr>
         <w:t>)</w:t>
       </w:r>
     </w:p>
@@ -669,27 +870,52 @@
         </w:rPr>
         <w:tab/>
       </w:r>
+      <w:r>
+        <w:rPr>
+          <w:lang w:val="fr-FR"/>
+        </w:rPr>
+        <w:t xml:space="preserve"> </w:t>
+      </w:r>
+    </w:p>
+    <w:p>
+      <w:pPr>
+        <w:rPr>
+          <w:lang w:val="fr-FR"/>
+        </w:rPr>
+      </w:pPr>
+      <w:r>
+        <w:rPr>
+          <w:lang w:val="fr-FR"/>
+        </w:rPr>
+        <w:tab/>
+      </w:r>
+      <w:r>
+        <w:rPr>
+          <w:lang w:val="fr-FR"/>
+        </w:rPr>
+        <w:tab/>
+      </w:r>
+      <w:r>
+        <w:rPr>
+          <w:lang w:val="fr-FR"/>
+        </w:rPr>
+        <w:tab/>
+      </w:r>
+      <w:r>
+        <w:rPr>
+          <w:lang w:val="fr-FR"/>
+        </w:rPr>
+        <w:tab/>
+      </w:r>
+      <w:r>
+        <w:rPr>
+          <w:lang w:val="fr-FR"/>
+        </w:rPr>
+        <w:tab/>
+        <w:t>/</w:t>
+      </w:r>
       <w:bookmarkStart w:id="5" w:name="_GoBack"/>
       <w:bookmarkEnd w:id="5"/>
-      <w:r>
-        <w:rPr>
-          <w:lang w:val="fr-FR"/>
-        </w:rPr>
-        <w:t xml:space="preserve"> -création du script Centraliser et sauvegarder </w:t>
-      </w:r>
-      <w:r>
-        <w:rPr>
-          <w:lang w:val="fr-FR"/>
-        </w:rPr>
-        <w:t>l'historique des sites réalisés</w:t>
-      </w:r>
-    </w:p>
-    <w:p>
-      <w:pPr>
-        <w:rPr>
-          <w:lang w:val="fr-FR"/>
-        </w:rPr>
-      </w:pPr>
     </w:p>
     <w:p>
       <w:pPr>
@@ -745,37 +971,150 @@
     </w:p>
     <w:p>
       <w:pPr>
-        <w:rPr>
-          <w:lang w:val="fr-FR"/>
-        </w:rPr>
-      </w:pPr>
-    </w:p>
-    <w:p>
-      <w:pPr>
-        <w:rPr>
-          <w:lang w:val="fr-FR"/>
-        </w:rPr>
-      </w:pPr>
-    </w:p>
-    <w:p>
-      <w:pPr>
-        <w:rPr>
-          <w:lang w:val="fr-FR"/>
-        </w:rPr>
-      </w:pPr>
-      <w:r>
-        <w:rPr>
-          <w:lang w:val="fr-FR"/>
-        </w:rPr>
-        <w:t>Yvar:</w:t>
-      </w:r>
-    </w:p>
-    <w:p>
-      <w:pPr>
-        <w:rPr>
-          <w:lang w:val="fr-FR"/>
-        </w:rPr>
-      </w:pPr>
+        <w:pStyle w:val="Paragraphedeliste"/>
+        <w:numPr>
+          <w:ilvl w:val="0"/>
+          <w:numId w:val="5"/>
+        </w:numPr>
+        <w:rPr>
+          <w:lang w:val="fr-FR"/>
+        </w:rPr>
+      </w:pPr>
+      <w:r>
+        <w:rPr>
+          <w:lang w:val="fr-FR"/>
+        </w:rPr>
+        <w:t xml:space="preserve">Mise en place de deux </w:t>
+      </w:r>
+      <w:proofErr w:type="spellStart"/>
+      <w:r>
+        <w:rPr>
+          <w:lang w:val="fr-FR"/>
+        </w:rPr>
+        <w:t>virtualhosts</w:t>
+      </w:r>
+      <w:proofErr w:type="spellEnd"/>
+      <w:r>
+        <w:rPr>
+          <w:lang w:val="fr-FR"/>
+        </w:rPr>
+        <w:t xml:space="preserve"> </w:t>
+      </w:r>
+      <w:hyperlink r:id="rId5" w:history="1">
+        <w:r>
+          <w:rPr>
+            <w:rStyle w:val="Lienhypertexte"/>
+            <w:lang w:val="fr-FR"/>
+          </w:rPr>
+          <w:t>www.site1projet.com</w:t>
+        </w:r>
+      </w:hyperlink>
+      <w:r>
+        <w:rPr>
+          <w:lang w:val="fr-FR"/>
+        </w:rPr>
+        <w:t xml:space="preserve"> et </w:t>
+      </w:r>
+      <w:hyperlink r:id="rId6" w:history="1">
+        <w:r>
+          <w:rPr>
+            <w:rStyle w:val="Lienhypertexte"/>
+            <w:lang w:val="fr-FR"/>
+          </w:rPr>
+          <w:t>www.site2projet.com</w:t>
+        </w:r>
+      </w:hyperlink>
+      <w:r>
+        <w:rPr>
+          <w:lang w:val="fr-FR"/>
+        </w:rPr>
+        <w:t xml:space="preserve"> (à finir demain car problème avec service apache2 </w:t>
+      </w:r>
+      <w:proofErr w:type="spellStart"/>
+      <w:r>
+        <w:rPr>
+          <w:lang w:val="fr-FR"/>
+        </w:rPr>
+        <w:t>reload</w:t>
+      </w:r>
+      <w:proofErr w:type="spellEnd"/>
+      <w:r>
+        <w:rPr>
+          <w:lang w:val="fr-FR"/>
+        </w:rPr>
+        <w:t>)</w:t>
+      </w:r>
+    </w:p>
+    <w:p>
+      <w:pPr>
+        <w:rPr>
+          <w:lang w:val="fr-FR"/>
+        </w:rPr>
+      </w:pPr>
+    </w:p>
+    <w:p>
+      <w:pPr>
+        <w:rPr>
+          <w:lang w:val="fr-FR"/>
+        </w:rPr>
+      </w:pPr>
+    </w:p>
+    <w:p>
+      <w:pPr>
+        <w:rPr>
+          <w:lang w:val="fr-FR"/>
+        </w:rPr>
+      </w:pPr>
+      <w:proofErr w:type="spellStart"/>
+      <w:r>
+        <w:rPr>
+          <w:lang w:val="fr-FR"/>
+        </w:rPr>
+        <w:t>Yvar</w:t>
+      </w:r>
+      <w:proofErr w:type="spellEnd"/>
+      <w:r>
+        <w:rPr>
+          <w:lang w:val="fr-FR"/>
+        </w:rPr>
+        <w:t>:</w:t>
+      </w:r>
+    </w:p>
+    <w:p>
+      <w:pPr>
+        <w:pStyle w:val="Paragraphedeliste"/>
+        <w:numPr>
+          <w:ilvl w:val="0"/>
+          <w:numId w:val="5"/>
+        </w:numPr>
+        <w:rPr>
+          <w:lang w:val="fr-FR"/>
+        </w:rPr>
+      </w:pPr>
+      <w:r>
+        <w:rPr>
+          <w:lang w:val="fr-FR"/>
+        </w:rPr>
+        <w:t>Script de création de domaine (en cours)</w:t>
+      </w:r>
+    </w:p>
+    <w:p>
+      <w:pPr>
+        <w:pStyle w:val="Paragraphedeliste"/>
+        <w:numPr>
+          <w:ilvl w:val="0"/>
+          <w:numId w:val="5"/>
+        </w:numPr>
+        <w:rPr>
+          <w:lang w:val="fr-FR"/>
+        </w:rPr>
+      </w:pPr>
+      <w:r>
+        <w:rPr>
+          <w:lang w:val="fr-FR"/>
+        </w:rPr>
+        <w:t>Script de copie de dossier (terminé)</w:t>
+      </w:r>
     </w:p>
     <w:p>
       <w:pPr>
@@ -890,11 +1229,19 @@
           <w:lang w:val="fr-FR"/>
         </w:rPr>
       </w:pPr>
-      <w:r>
-        <w:rPr>
-          <w:lang w:val="fr-FR"/>
-        </w:rPr>
-        <w:t>Yvar:</w:t>
+      <w:proofErr w:type="spellStart"/>
+      <w:r>
+        <w:rPr>
+          <w:lang w:val="fr-FR"/>
+        </w:rPr>
+        <w:t>Yvar</w:t>
+      </w:r>
+      <w:proofErr w:type="spellEnd"/>
+      <w:r>
+        <w:rPr>
+          <w:lang w:val="fr-FR"/>
+        </w:rPr>
+        <w:t>:</w:t>
       </w:r>
     </w:p>
     <w:p>
@@ -1113,7 +1460,23 @@
           <w:u w:val="single"/>
           <w:lang w:val="fr-FR"/>
         </w:rPr>
-        <w:t>Bilan Yvar:</w:t>
+        <w:t xml:space="preserve">Bilan </w:t>
+      </w:r>
+      <w:proofErr w:type="spellStart"/>
+      <w:r>
+        <w:rPr>
+          <w:u w:val="single"/>
+          <w:lang w:val="fr-FR"/>
+        </w:rPr>
+        <w:t>Yvar</w:t>
+      </w:r>
+      <w:proofErr w:type="spellEnd"/>
+      <w:r>
+        <w:rPr>
+          <w:u w:val="single"/>
+          <w:lang w:val="fr-FR"/>
+        </w:rPr>
+        <w:t>:</w:t>
       </w:r>
     </w:p>
     <w:p>
@@ -1163,7 +1526,7 @@
 
 <file path=word/numbering.xml><?xml version="1.0" encoding="utf-8"?>
 <w:numbering xmlns:wpc="http://schemas.microsoft.com/office/word/2010/wordprocessingCanvas" xmlns:mc="http://schemas.openxmlformats.org/markup-compatibility/2006" xmlns:o="urn:schemas-microsoft-com:office:office" xmlns:r="http://schemas.openxmlformats.org/officeDocument/2006/relationships" xmlns:m="http://schemas.openxmlformats.org/officeDocument/2006/math" xmlns:v="urn:schemas-microsoft-com:vml" xmlns:wp14="http://schemas.microsoft.com/office/word/2010/wordprocessingDrawing" xmlns:wp="http://schemas.openxmlformats.org/drawingml/2006/wordprocessingDrawing" xmlns:w10="urn:schemas-microsoft-com:office:word" xmlns:w="http://schemas.openxmlformats.org/wordprocessingml/2006/main" xmlns:w14="http://schemas.microsoft.com/office/word/2010/wordml" xmlns:w15="http://schemas.microsoft.com/office/word/2012/wordml" xmlns:wpg="http://schemas.microsoft.com/office/word/2010/wordprocessingGroup" xmlns:wpi="http://schemas.microsoft.com/office/word/2010/wordprocessingInk" xmlns:wne="http://schemas.microsoft.com/office/word/2006/wordml" xmlns:wps="http://schemas.microsoft.com/office/word/2010/wordprocessingShape" mc:Ignorable="w14 w15 wp14">
-  <w:abstractNum w:abstractNumId="0" w15:restartNumberingAfterBreak="0">
+  <w:abstractNum w:abstractNumId="0">
     <w:nsid w:val="387C2145"/>
     <w:multiLevelType w:val="multilevel"/>
     <w:tmpl w:val="F4E80144"/>
@@ -1276,7 +1639,7 @@
       </w:rPr>
     </w:lvl>
   </w:abstractNum>
-  <w:abstractNum w:abstractNumId="1" w15:restartNumberingAfterBreak="0">
+  <w:abstractNum w:abstractNumId="1">
     <w:nsid w:val="3C8049A1"/>
     <w:multiLevelType w:val="multilevel"/>
     <w:tmpl w:val="C8E8F132"/>
@@ -1389,7 +1752,7 @@
       </w:rPr>
     </w:lvl>
   </w:abstractNum>
-  <w:abstractNum w:abstractNumId="2" w15:restartNumberingAfterBreak="0">
+  <w:abstractNum w:abstractNumId="2">
     <w:nsid w:val="47C76543"/>
     <w:multiLevelType w:val="multilevel"/>
     <w:tmpl w:val="295AC516"/>
@@ -1502,7 +1865,7 @@
       </w:rPr>
     </w:lvl>
   </w:abstractNum>
-  <w:abstractNum w:abstractNumId="3" w15:restartNumberingAfterBreak="0">
+  <w:abstractNum w:abstractNumId="3">
     <w:nsid w:val="5E691DF9"/>
     <w:multiLevelType w:val="multilevel"/>
     <w:tmpl w:val="14567540"/>
@@ -1615,7 +1978,7 @@
       </w:rPr>
     </w:lvl>
   </w:abstractNum>
-  <w:abstractNum w:abstractNumId="4" w15:restartNumberingAfterBreak="0">
+  <w:abstractNum w:abstractNumId="4">
     <w:nsid w:val="60741C82"/>
     <w:multiLevelType w:val="multilevel"/>
     <w:tmpl w:val="C40C8534"/>
@@ -2317,6 +2680,17 @@
       <w:contextualSpacing/>
     </w:pPr>
   </w:style>
+  <w:style w:type="character" w:styleId="Lienhypertexte">
+    <w:name w:val="Hyperlink"/>
+    <w:basedOn w:val="Policepardfaut"/>
+    <w:uiPriority w:val="99"/>
+    <w:unhideWhenUsed/>
+    <w:rsid w:val="00585666"/>
+    <w:rPr>
+      <w:color w:val="0563C1" w:themeColor="hyperlink"/>
+      <w:u w:val="single"/>
+    </w:rPr>
+  </w:style>
 </w:styles>
 </file>
 

</xml_diff>

<commit_message>
Ajout et modification des script d'ajout et de dissimulation de domaines
</commit_message>
<xml_diff>
--- a/Fiche de suivi.docx
+++ b/Fiche de suivi.docx
@@ -914,8 +914,6 @@
         <w:tab/>
         <w:t>/</w:t>
       </w:r>
-      <w:bookmarkStart w:id="5" w:name="_GoBack"/>
-      <w:bookmarkEnd w:id="5"/>
     </w:p>
     <w:p>
       <w:pPr>
@@ -1124,139 +1122,202 @@
           <w:lang w:val="fr-FR"/>
         </w:rPr>
       </w:pPr>
-      <w:bookmarkStart w:id="6" w:name="_dzggzojsgcqx" w:colFirst="0" w:colLast="0"/>
+      <w:bookmarkStart w:id="5" w:name="_dzggzojsgcqx" w:colFirst="0" w:colLast="0"/>
+      <w:bookmarkEnd w:id="5"/>
+      <w:r>
+        <w:rPr>
+          <w:u w:val="single"/>
+          <w:lang w:val="fr-FR"/>
+        </w:rPr>
+        <w:t>Réunion jeudi 08/12/2016:</w:t>
+      </w:r>
+    </w:p>
+    <w:p>
+      <w:pPr>
+        <w:rPr>
+          <w:lang w:val="fr-FR"/>
+        </w:rPr>
+      </w:pPr>
+    </w:p>
+    <w:p>
+      <w:pPr>
+        <w:rPr>
+          <w:lang w:val="fr-FR"/>
+        </w:rPr>
+      </w:pPr>
+    </w:p>
+    <w:p>
+      <w:pPr>
+        <w:rPr>
+          <w:lang w:val="fr-FR"/>
+        </w:rPr>
+      </w:pPr>
+      <w:r>
+        <w:rPr>
+          <w:lang w:val="fr-FR"/>
+        </w:rPr>
+        <w:t>Lucas:</w:t>
+      </w:r>
+    </w:p>
+    <w:p>
+      <w:pPr>
+        <w:rPr>
+          <w:lang w:val="fr-FR"/>
+        </w:rPr>
+      </w:pPr>
+    </w:p>
+    <w:p>
+      <w:pPr>
+        <w:rPr>
+          <w:lang w:val="fr-FR"/>
+        </w:rPr>
+      </w:pPr>
+    </w:p>
+    <w:p>
+      <w:pPr>
+        <w:rPr>
+          <w:lang w:val="fr-FR"/>
+        </w:rPr>
+      </w:pPr>
+    </w:p>
+    <w:p>
+      <w:pPr>
+        <w:rPr>
+          <w:lang w:val="fr-FR"/>
+        </w:rPr>
+      </w:pPr>
+      <w:r>
+        <w:rPr>
+          <w:lang w:val="fr-FR"/>
+        </w:rPr>
+        <w:t>Cédric:</w:t>
+      </w:r>
+    </w:p>
+    <w:p>
+      <w:pPr>
+        <w:pStyle w:val="Paragraphedeliste"/>
+        <w:numPr>
+          <w:ilvl w:val="0"/>
+          <w:numId w:val="5"/>
+        </w:numPr>
+        <w:rPr>
+          <w:lang w:val="fr-FR"/>
+        </w:rPr>
+      </w:pPr>
+      <w:r>
+        <w:rPr>
+          <w:lang w:val="fr-FR"/>
+        </w:rPr>
+        <w:t>Création du diaporama pour la présentation du projet.</w:t>
+      </w:r>
+    </w:p>
+    <w:p>
+      <w:pPr>
+        <w:pStyle w:val="Paragraphedeliste"/>
+        <w:numPr>
+          <w:ilvl w:val="0"/>
+          <w:numId w:val="5"/>
+        </w:numPr>
+        <w:rPr>
+          <w:lang w:val="fr-FR"/>
+        </w:rPr>
+      </w:pPr>
+    </w:p>
+    <w:p>
+      <w:pPr>
+        <w:rPr>
+          <w:lang w:val="fr-FR"/>
+        </w:rPr>
+      </w:pPr>
+    </w:p>
+    <w:p>
+      <w:pPr>
+        <w:rPr>
+          <w:lang w:val="fr-FR"/>
+        </w:rPr>
+      </w:pPr>
+    </w:p>
+    <w:p>
+      <w:pPr>
+        <w:rPr>
+          <w:lang w:val="fr-FR"/>
+        </w:rPr>
+      </w:pPr>
+    </w:p>
+    <w:p>
+      <w:pPr>
+        <w:rPr>
+          <w:lang w:val="fr-FR"/>
+        </w:rPr>
+      </w:pPr>
+      <w:proofErr w:type="spellStart"/>
+      <w:r>
+        <w:rPr>
+          <w:lang w:val="fr-FR"/>
+        </w:rPr>
+        <w:t>Yvar</w:t>
+      </w:r>
+      <w:proofErr w:type="spellEnd"/>
+      <w:r>
+        <w:rPr>
+          <w:lang w:val="fr-FR"/>
+        </w:rPr>
+        <w:t>:</w:t>
+      </w:r>
+    </w:p>
+    <w:p>
+      <w:pPr>
+        <w:rPr>
+          <w:lang w:val="fr-FR"/>
+        </w:rPr>
+      </w:pPr>
+    </w:p>
+    <w:p>
+      <w:pPr>
+        <w:rPr>
+          <w:lang w:val="fr-FR"/>
+        </w:rPr>
+      </w:pPr>
+    </w:p>
+    <w:p>
+      <w:pPr>
+        <w:rPr>
+          <w:lang w:val="fr-FR"/>
+        </w:rPr>
+      </w:pPr>
+      <w:r>
+        <w:rPr>
+          <w:lang w:val="fr-FR"/>
+        </w:rPr>
+        <w:t>Commun au groupe :</w:t>
+      </w:r>
+    </w:p>
+    <w:p>
+      <w:pPr>
+        <w:rPr>
+          <w:lang w:val="fr-FR"/>
+        </w:rPr>
+      </w:pPr>
+    </w:p>
+    <w:p>
+      <w:pPr>
+        <w:pStyle w:val="Paragraphedeliste"/>
+        <w:numPr>
+          <w:ilvl w:val="0"/>
+          <w:numId w:val="5"/>
+        </w:numPr>
+        <w:rPr>
+          <w:lang w:val="fr-FR"/>
+        </w:rPr>
+      </w:pPr>
+      <w:r>
+        <w:rPr>
+          <w:lang w:val="fr-FR"/>
+        </w:rPr>
+        <w:t>Débriefings pour se mettre d’accord sur les dernières choses à réaliser et organisation sur la demi-journée qu’il nous reste (Jeudi matin)</w:t>
+      </w:r>
+      <w:bookmarkStart w:id="6" w:name="_GoBack"/>
       <w:bookmarkEnd w:id="6"/>
-      <w:r>
-        <w:rPr>
-          <w:u w:val="single"/>
-          <w:lang w:val="fr-FR"/>
-        </w:rPr>
-        <w:t>Réunion jeudi 08/12/2016:</w:t>
-      </w:r>
-    </w:p>
-    <w:p>
-      <w:pPr>
-        <w:rPr>
-          <w:lang w:val="fr-FR"/>
-        </w:rPr>
-      </w:pPr>
-    </w:p>
-    <w:p>
-      <w:pPr>
-        <w:rPr>
-          <w:lang w:val="fr-FR"/>
-        </w:rPr>
-      </w:pPr>
-    </w:p>
-    <w:p>
-      <w:pPr>
-        <w:rPr>
-          <w:lang w:val="fr-FR"/>
-        </w:rPr>
-      </w:pPr>
-      <w:r>
-        <w:rPr>
-          <w:lang w:val="fr-FR"/>
-        </w:rPr>
-        <w:t>Lucas:</w:t>
-      </w:r>
-    </w:p>
-    <w:p>
-      <w:pPr>
-        <w:rPr>
-          <w:lang w:val="fr-FR"/>
-        </w:rPr>
-      </w:pPr>
-    </w:p>
-    <w:p>
-      <w:pPr>
-        <w:rPr>
-          <w:lang w:val="fr-FR"/>
-        </w:rPr>
-      </w:pPr>
-    </w:p>
-    <w:p>
-      <w:pPr>
-        <w:rPr>
-          <w:lang w:val="fr-FR"/>
-        </w:rPr>
-      </w:pPr>
-    </w:p>
-    <w:p>
-      <w:pPr>
-        <w:rPr>
-          <w:lang w:val="fr-FR"/>
-        </w:rPr>
-      </w:pPr>
-      <w:r>
-        <w:rPr>
-          <w:lang w:val="fr-FR"/>
-        </w:rPr>
-        <w:t>Cédric:</w:t>
-      </w:r>
-    </w:p>
-    <w:p>
-      <w:pPr>
-        <w:rPr>
-          <w:lang w:val="fr-FR"/>
-        </w:rPr>
-      </w:pPr>
-    </w:p>
-    <w:p>
-      <w:pPr>
-        <w:rPr>
-          <w:lang w:val="fr-FR"/>
-        </w:rPr>
-      </w:pPr>
-    </w:p>
-    <w:p>
-      <w:pPr>
-        <w:rPr>
-          <w:lang w:val="fr-FR"/>
-        </w:rPr>
-      </w:pPr>
-    </w:p>
-    <w:p>
-      <w:pPr>
-        <w:rPr>
-          <w:lang w:val="fr-FR"/>
-        </w:rPr>
-      </w:pPr>
-    </w:p>
-    <w:p>
-      <w:pPr>
-        <w:rPr>
-          <w:lang w:val="fr-FR"/>
-        </w:rPr>
-      </w:pPr>
-      <w:proofErr w:type="spellStart"/>
-      <w:r>
-        <w:rPr>
-          <w:lang w:val="fr-FR"/>
-        </w:rPr>
-        <w:t>Yvar</w:t>
-      </w:r>
-      <w:proofErr w:type="spellEnd"/>
-      <w:r>
-        <w:rPr>
-          <w:lang w:val="fr-FR"/>
-        </w:rPr>
-        <w:t>:</w:t>
-      </w:r>
-    </w:p>
-    <w:p>
-      <w:pPr>
-        <w:rPr>
-          <w:lang w:val="fr-FR"/>
-        </w:rPr>
-      </w:pPr>
-    </w:p>
-    <w:p>
-      <w:pPr>
-        <w:rPr>
-          <w:lang w:val="fr-FR"/>
-        </w:rPr>
-      </w:pPr>
     </w:p>
     <w:p>
       <w:pPr>
@@ -1460,6 +1521,7 @@
           <w:u w:val="single"/>
           <w:lang w:val="fr-FR"/>
         </w:rPr>
+        <w:lastRenderedPageBreak/>
         <w:t xml:space="preserve">Bilan </w:t>
       </w:r>
       <w:proofErr w:type="spellStart"/>

</xml_diff>